<commit_message>
Fixing terms of interest list
</commit_message>
<xml_diff>
--- a/untl-bs/data/3_SpreadVs.Usage/SpreadVsUsageSummary-2022-10-25(Revision).docx
+++ b/untl-bs/data/3_SpreadVs.Usage/SpreadVsUsageSummary-2022-10-25(Revision).docx
@@ -1,6 +1,6 @@
 
 <file path=word/document.xml><?xml version="1.0" encoding="utf-8"?>
-<w:document xmlns:wpc="http://schemas.microsoft.com/office/word/2010/wordprocessingCanvas" xmlns:cx="http://schemas.microsoft.com/office/drawing/2014/chartex" xmlns:cx1="http://schemas.microsoft.com/office/drawing/2015/9/8/chartex" xmlns:cx2="http://schemas.microsoft.com/office/drawing/2015/10/21/chartex" xmlns:cx3="http://schemas.microsoft.com/office/drawing/2016/5/9/chartex" xmlns:cx4="http://schemas.microsoft.com/office/drawing/2016/5/10/chartex" xmlns:cx5="http://schemas.microsoft.com/office/drawing/2016/5/11/chartex" xmlns:cx6="http://schemas.microsoft.com/office/drawing/2016/5/12/chartex" xmlns:cx7="http://schemas.microsoft.com/office/drawing/2016/5/13/chartex" xmlns:cx8="http://schemas.microsoft.com/office/drawing/2016/5/14/chartex" xmlns:mc="http://schemas.openxmlformats.org/markup-compatibility/2006" xmlns:aink="http://schemas.microsoft.com/office/drawing/2016/ink" xmlns:am3d="http://schemas.microsoft.com/office/drawing/2017/model3d" xmlns:o="urn:schemas-microsoft-com:office:office" xmlns:r="http://schemas.openxmlformats.org/officeDocument/2006/relationships" xmlns:m="http://schemas.openxmlformats.org/officeDocument/2006/math" xmlns:v="urn:schemas-microsoft-com:vml" xmlns:wp14="http://schemas.microsoft.com/office/word/2010/wordprocessingDrawing" xmlns:wp="http://schemas.openxmlformats.org/drawingml/2006/wordprocessingDrawing" xmlns:w10="urn:schemas-microsoft-com:office:word" xmlns:w="http://schemas.openxmlformats.org/wordprocessingml/2006/main" xmlns:w14="http://schemas.microsoft.com/office/word/2010/wordml" xmlns:w15="http://schemas.microsoft.com/office/word/2012/wordml" xmlns:w16cid="http://schemas.microsoft.com/office/word/2016/wordml/cid" xmlns:w16se="http://schemas.microsoft.com/office/word/2015/wordml/symex" xmlns:wpg="http://schemas.microsoft.com/office/word/2010/wordprocessingGroup" xmlns:wpi="http://schemas.microsoft.com/office/word/2010/wordprocessingInk" xmlns:wne="http://schemas.microsoft.com/office/word/2006/wordml" xmlns:wps="http://schemas.microsoft.com/office/word/2010/wordprocessingShape" mc:Ignorable="w14 w15 w16se w16cid wp14">
+<w:document xmlns:wpc="http://schemas.microsoft.com/office/word/2010/wordprocessingCanvas" xmlns:cx="http://schemas.microsoft.com/office/drawing/2014/chartex" xmlns:cx1="http://schemas.microsoft.com/office/drawing/2015/9/8/chartex" xmlns:cx2="http://schemas.microsoft.com/office/drawing/2015/10/21/chartex" xmlns:cx3="http://schemas.microsoft.com/office/drawing/2016/5/9/chartex" xmlns:cx4="http://schemas.microsoft.com/office/drawing/2016/5/10/chartex" xmlns:cx5="http://schemas.microsoft.com/office/drawing/2016/5/11/chartex" xmlns:cx6="http://schemas.microsoft.com/office/drawing/2016/5/12/chartex" xmlns:cx7="http://schemas.microsoft.com/office/drawing/2016/5/13/chartex" xmlns:cx8="http://schemas.microsoft.com/office/drawing/2016/5/14/chartex" xmlns:mc="http://schemas.openxmlformats.org/markup-compatibility/2006" xmlns:aink="http://schemas.microsoft.com/office/drawing/2016/ink" xmlns:am3d="http://schemas.microsoft.com/office/drawing/2017/model3d" xmlns:o="urn:schemas-microsoft-com:office:office" xmlns:oel="http://schemas.microsoft.com/office/2019/extlst" xmlns:r="http://schemas.openxmlformats.org/officeDocument/2006/relationships" xmlns:m="http://schemas.openxmlformats.org/officeDocument/2006/math" xmlns:v="urn:schemas-microsoft-com:vml" xmlns:wp14="http://schemas.microsoft.com/office/word/2010/wordprocessingDrawing" xmlns:wp="http://schemas.openxmlformats.org/drawingml/2006/wordprocessingDrawing" xmlns:w10="urn:schemas-microsoft-com:office:word" xmlns:w="http://schemas.openxmlformats.org/wordprocessingml/2006/main" xmlns:w14="http://schemas.microsoft.com/office/word/2010/wordml" xmlns:w15="http://schemas.microsoft.com/office/word/2012/wordml" xmlns:w16cex="http://schemas.microsoft.com/office/word/2018/wordml/cex" xmlns:w16cid="http://schemas.microsoft.com/office/word/2016/wordml/cid" xmlns:w16="http://schemas.microsoft.com/office/word/2018/wordml" xmlns:w16sdtdh="http://schemas.microsoft.com/office/word/2020/wordml/sdtdatahash" xmlns:w16se="http://schemas.microsoft.com/office/word/2015/wordml/symex" xmlns:wpg="http://schemas.microsoft.com/office/word/2010/wordprocessingGroup" xmlns:wpi="http://schemas.microsoft.com/office/word/2010/wordprocessingInk" xmlns:wne="http://schemas.microsoft.com/office/word/2006/wordml" xmlns:wps="http://schemas.microsoft.com/office/word/2010/wordprocessingShape" mc:Ignorable="w14 w15 w16se w16cid w16 w16cex w16sdtdh wp14">
   <w:body>
     <w:p>
       <w:r>
@@ -211,15 +211,7 @@
         </w:numPr>
       </w:pPr>
       <w:r>
-        <w:t xml:space="preserve">The main heading on its own comprises over 62% of the occurrences, which might suggest that it needs additional narrower terms. Except that, as with Immigration, this delta value is skewed by the small size of the branch. 1,641 total occurrences </w:t>
-      </w:r>
-      <w:proofErr w:type="gramStart"/>
-      <w:r>
-        <w:t>is</w:t>
-      </w:r>
-      <w:proofErr w:type="gramEnd"/>
-      <w:r>
-        <w:t xml:space="preserve"> not enough to warrant additional terms.</w:t>
+        <w:t>The main heading on its own comprises over 62% of the occurrences, which might suggest that it needs additional narrower terms. Except that, as with Immigration, this delta value is skewed by the small size of the branch. 1,641 total occurrences is not enough to warrant additional terms.</w:t>
       </w:r>
     </w:p>
     <w:p>
@@ -393,24 +385,16 @@
     <w:p>
       <w:r>
         <w:lastRenderedPageBreak/>
-        <w:t xml:space="preserve">Taken together, this </w:t>
-      </w:r>
-      <w:r>
-        <w:t>exercise sugg</w:t>
-      </w:r>
-      <w:bookmarkStart w:id="0" w:name="_GoBack"/>
-      <w:bookmarkEnd w:id="0"/>
-      <w:r>
-        <w:t xml:space="preserve">ests that the following </w:t>
-      </w:r>
-      <w:r>
-        <w:t>20</w:t>
-      </w:r>
-      <w:r>
-        <w:t xml:space="preserve"> terms be examined more carefully</w:t>
-      </w:r>
-      <w:r>
-        <w:t>:</w:t>
+        <w:t xml:space="preserve">Taken together, this exercise suggests that the following </w:t>
+      </w:r>
+      <w:r>
+        <w:t>2</w:t>
+      </w:r>
+      <w:r>
+        <w:t>0</w:t>
+      </w:r>
+      <w:r>
+        <w:t xml:space="preserve"> terms be examined more carefully:</w:t>
       </w:r>
     </w:p>
     <w:p>
@@ -1133,7 +1117,7 @@
 </file>
 
 <file path=word/numbering.xml><?xml version="1.0" encoding="utf-8"?>
-<w:numbering xmlns:wpc="http://schemas.microsoft.com/office/word/2010/wordprocessingCanvas" xmlns:cx="http://schemas.microsoft.com/office/drawing/2014/chartex" xmlns:cx1="http://schemas.microsoft.com/office/drawing/2015/9/8/chartex" xmlns:cx2="http://schemas.microsoft.com/office/drawing/2015/10/21/chartex" xmlns:cx3="http://schemas.microsoft.com/office/drawing/2016/5/9/chartex" xmlns:cx4="http://schemas.microsoft.com/office/drawing/2016/5/10/chartex" xmlns:cx5="http://schemas.microsoft.com/office/drawing/2016/5/11/chartex" xmlns:cx6="http://schemas.microsoft.com/office/drawing/2016/5/12/chartex" xmlns:cx7="http://schemas.microsoft.com/office/drawing/2016/5/13/chartex" xmlns:cx8="http://schemas.microsoft.com/office/drawing/2016/5/14/chartex" xmlns:mc="http://schemas.openxmlformats.org/markup-compatibility/2006" xmlns:aink="http://schemas.microsoft.com/office/drawing/2016/ink" xmlns:am3d="http://schemas.microsoft.com/office/drawing/2017/model3d" xmlns:o="urn:schemas-microsoft-com:office:office" xmlns:r="http://schemas.openxmlformats.org/officeDocument/2006/relationships" xmlns:m="http://schemas.openxmlformats.org/officeDocument/2006/math" xmlns:v="urn:schemas-microsoft-com:vml" xmlns:wp14="http://schemas.microsoft.com/office/word/2010/wordprocessingDrawing" xmlns:wp="http://schemas.openxmlformats.org/drawingml/2006/wordprocessingDrawing" xmlns:w10="urn:schemas-microsoft-com:office:word" xmlns:w="http://schemas.openxmlformats.org/wordprocessingml/2006/main" xmlns:w14="http://schemas.microsoft.com/office/word/2010/wordml" xmlns:w15="http://schemas.microsoft.com/office/word/2012/wordml" xmlns:w16cid="http://schemas.microsoft.com/office/word/2016/wordml/cid" xmlns:w16se="http://schemas.microsoft.com/office/word/2015/wordml/symex" xmlns:wpg="http://schemas.microsoft.com/office/word/2010/wordprocessingGroup" xmlns:wpi="http://schemas.microsoft.com/office/word/2010/wordprocessingInk" xmlns:wne="http://schemas.microsoft.com/office/word/2006/wordml" xmlns:wps="http://schemas.microsoft.com/office/word/2010/wordprocessingShape" mc:Ignorable="w14 w15 w16se w16cid wp14">
+<w:numbering xmlns:wpc="http://schemas.microsoft.com/office/word/2010/wordprocessingCanvas" xmlns:cx="http://schemas.microsoft.com/office/drawing/2014/chartex" xmlns:cx1="http://schemas.microsoft.com/office/drawing/2015/9/8/chartex" xmlns:cx2="http://schemas.microsoft.com/office/drawing/2015/10/21/chartex" xmlns:cx3="http://schemas.microsoft.com/office/drawing/2016/5/9/chartex" xmlns:cx4="http://schemas.microsoft.com/office/drawing/2016/5/10/chartex" xmlns:cx5="http://schemas.microsoft.com/office/drawing/2016/5/11/chartex" xmlns:cx6="http://schemas.microsoft.com/office/drawing/2016/5/12/chartex" xmlns:cx7="http://schemas.microsoft.com/office/drawing/2016/5/13/chartex" xmlns:cx8="http://schemas.microsoft.com/office/drawing/2016/5/14/chartex" xmlns:mc="http://schemas.openxmlformats.org/markup-compatibility/2006" xmlns:aink="http://schemas.microsoft.com/office/drawing/2016/ink" xmlns:am3d="http://schemas.microsoft.com/office/drawing/2017/model3d" xmlns:o="urn:schemas-microsoft-com:office:office" xmlns:oel="http://schemas.microsoft.com/office/2019/extlst" xmlns:r="http://schemas.openxmlformats.org/officeDocument/2006/relationships" xmlns:m="http://schemas.openxmlformats.org/officeDocument/2006/math" xmlns:v="urn:schemas-microsoft-com:vml" xmlns:wp14="http://schemas.microsoft.com/office/word/2010/wordprocessingDrawing" xmlns:wp="http://schemas.openxmlformats.org/drawingml/2006/wordprocessingDrawing" xmlns:w10="urn:schemas-microsoft-com:office:word" xmlns:w="http://schemas.openxmlformats.org/wordprocessingml/2006/main" xmlns:w14="http://schemas.microsoft.com/office/word/2010/wordml" xmlns:w15="http://schemas.microsoft.com/office/word/2012/wordml" xmlns:w16cex="http://schemas.microsoft.com/office/word/2018/wordml/cex" xmlns:w16cid="http://schemas.microsoft.com/office/word/2016/wordml/cid" xmlns:w16="http://schemas.microsoft.com/office/word/2018/wordml" xmlns:w16sdtdh="http://schemas.microsoft.com/office/word/2020/wordml/sdtdatahash" xmlns:w16se="http://schemas.microsoft.com/office/word/2015/wordml/symex" xmlns:wpg="http://schemas.microsoft.com/office/word/2010/wordprocessingGroup" xmlns:wpi="http://schemas.microsoft.com/office/word/2010/wordprocessingInk" xmlns:wne="http://schemas.microsoft.com/office/word/2006/wordml" xmlns:wps="http://schemas.microsoft.com/office/word/2010/wordprocessingShape" mc:Ignorable="w14 w15 w16se w16cid w16 w16cex w16sdtdh wp14">
   <w:abstractNum w:abstractNumId="0" w15:restartNumberingAfterBreak="0">
     <w:nsid w:val="037C57A5"/>
     <w:multiLevelType w:val="hybridMultilevel"/>
@@ -1531,23 +1515,23 @@
       </w:pPr>
     </w:lvl>
   </w:abstractNum>
-  <w:num w:numId="1">
+  <w:num w:numId="1" w16cid:durableId="2059894092">
     <w:abstractNumId w:val="1"/>
   </w:num>
-  <w:num w:numId="2">
+  <w:num w:numId="2" w16cid:durableId="1242057573">
     <w:abstractNumId w:val="0"/>
   </w:num>
-  <w:num w:numId="3">
+  <w:num w:numId="3" w16cid:durableId="1836416774">
     <w:abstractNumId w:val="2"/>
   </w:num>
-  <w:num w:numId="4">
+  <w:num w:numId="4" w16cid:durableId="2038963405">
     <w:abstractNumId w:val="3"/>
   </w:num>
 </w:numbering>
 </file>
 
 <file path=word/styles.xml><?xml version="1.0" encoding="utf-8"?>
-<w:styles xmlns:mc="http://schemas.openxmlformats.org/markup-compatibility/2006" xmlns:r="http://schemas.openxmlformats.org/officeDocument/2006/relationships" xmlns:w="http://schemas.openxmlformats.org/wordprocessingml/2006/main" xmlns:w14="http://schemas.microsoft.com/office/word/2010/wordml" xmlns:w15="http://schemas.microsoft.com/office/word/2012/wordml" xmlns:w16cid="http://schemas.microsoft.com/office/word/2016/wordml/cid" xmlns:w16se="http://schemas.microsoft.com/office/word/2015/wordml/symex" mc:Ignorable="w14 w15 w16se w16cid">
+<w:styles xmlns:mc="http://schemas.openxmlformats.org/markup-compatibility/2006" xmlns:r="http://schemas.openxmlformats.org/officeDocument/2006/relationships" xmlns:w="http://schemas.openxmlformats.org/wordprocessingml/2006/main" xmlns:w14="http://schemas.microsoft.com/office/word/2010/wordml" xmlns:w15="http://schemas.microsoft.com/office/word/2012/wordml" xmlns:w16cex="http://schemas.microsoft.com/office/word/2018/wordml/cex" xmlns:w16cid="http://schemas.microsoft.com/office/word/2016/wordml/cid" xmlns:w16="http://schemas.microsoft.com/office/word/2018/wordml" xmlns:w16sdtdh="http://schemas.microsoft.com/office/word/2020/wordml/sdtdatahash" xmlns:w16se="http://schemas.microsoft.com/office/word/2015/wordml/symex" mc:Ignorable="w14 w15 w16se w16cid w16 w16cex w16sdtdh">
   <w:docDefaults>
     <w:rPrDefault>
       <w:rPr>
@@ -1563,7 +1547,7 @@
       </w:pPr>
     </w:pPrDefault>
   </w:docDefaults>
-  <w:latentStyles w:defLockedState="0" w:defUIPriority="99" w:defSemiHidden="0" w:defUnhideWhenUsed="0" w:defQFormat="0" w:count="375">
+  <w:latentStyles w:defLockedState="0" w:defUIPriority="99" w:defSemiHidden="0" w:defUnhideWhenUsed="0" w:defQFormat="0" w:count="376">
     <w:lsdException w:name="Normal" w:uiPriority="0" w:qFormat="1"/>
     <w:lsdException w:name="heading 1" w:uiPriority="9" w:qFormat="1"/>
     <w:lsdException w:name="heading 2" w:semiHidden="1" w:uiPriority="9" w:unhideWhenUsed="1" w:qFormat="1"/>
@@ -1669,7 +1653,6 @@
     <w:lsdException w:name="HTML Sample" w:semiHidden="1" w:unhideWhenUsed="1"/>
     <w:lsdException w:name="HTML Typewriter" w:semiHidden="1" w:unhideWhenUsed="1"/>
     <w:lsdException w:name="HTML Variable" w:semiHidden="1" w:unhideWhenUsed="1"/>
-    <w:lsdException w:name="Normal Table" w:semiHidden="1" w:unhideWhenUsed="1"/>
     <w:lsdException w:name="annotation subject" w:semiHidden="1" w:unhideWhenUsed="1"/>
     <w:lsdException w:name="No List" w:semiHidden="1" w:unhideWhenUsed="1"/>
     <w:lsdException w:name="Outline List 1" w:semiHidden="1" w:unhideWhenUsed="1"/>
@@ -1716,10 +1699,8 @@
     <w:lsdException w:name="Table Subtle 2" w:semiHidden="1" w:unhideWhenUsed="1"/>
     <w:lsdException w:name="Table Web 1" w:semiHidden="1" w:unhideWhenUsed="1"/>
     <w:lsdException w:name="Table Web 2" w:semiHidden="1" w:unhideWhenUsed="1"/>
-    <w:lsdException w:name="Table Web 3" w:semiHidden="1" w:unhideWhenUsed="1"/>
     <w:lsdException w:name="Balloon Text" w:semiHidden="1" w:unhideWhenUsed="1"/>
     <w:lsdException w:name="Table Grid" w:uiPriority="39"/>
-    <w:lsdException w:name="Table Theme" w:semiHidden="1" w:unhideWhenUsed="1"/>
     <w:lsdException w:name="Placeholder Text" w:semiHidden="1"/>
     <w:lsdException w:name="No Spacing" w:uiPriority="1" w:qFormat="1"/>
     <w:lsdException w:name="Light Shading" w:uiPriority="60"/>
@@ -1939,6 +1920,7 @@
     <w:lsdException w:name="Smart Hyperlink" w:semiHidden="1" w:unhideWhenUsed="1"/>
     <w:lsdException w:name="Hashtag" w:semiHidden="1" w:unhideWhenUsed="1"/>
     <w:lsdException w:name="Unresolved Mention" w:semiHidden="1" w:unhideWhenUsed="1"/>
+    <w:lsdException w:name="Smart Link" w:semiHidden="1" w:unhideWhenUsed="1"/>
   </w:latentStyles>
   <w:style w:type="paragraph" w:default="1" w:styleId="Normal">
     <w:name w:val="Normal"/>

</xml_diff>